<commit_message>
add more detail for de 14
</commit_message>
<xml_diff>
--- a/on tap1.docx
+++ b/on tap1.docx
@@ -6,10 +6,18 @@
       <w:pPr>
         <w:pStyle w:val="mau1"/>
         <w:spacing w:after="0"/>
-      </w:pPr>
-      <w:r>
+        <w:rPr>
+          <w:color w:val="auto"/>
+        </w:rPr>
+      </w:pPr>
+      <w:r>
+        <w:rPr>
+          <w:color w:val="auto"/>
+        </w:rPr>
         <w:t>Windows</w:t>
       </w:r>
+      <w:bookmarkStart w:id="0" w:name="_GoBack"/>
+      <w:bookmarkEnd w:id="0"/>
     </w:p>
     <w:p>
       <w:pPr>
@@ -177,18 +185,51 @@
         <w:rPr>
           <w:rFonts w:ascii="Times New Roman" w:hAnsi="Times New Roman" w:cs="Times New Roman"/>
         </w:rPr>
-        <w:t>Tạo shortcut, đổi tên (paint.exe, calc.exe….)</w:t>
+        <w:t>Tạo shortcut</w:t>
+      </w:r>
+      <w:r>
+        <w:rPr>
+          <w:rFonts w:ascii="Times New Roman" w:hAnsi="Times New Roman" w:cs="Times New Roman"/>
+        </w:rPr>
+        <w:t xml:space="preserve"> Paint Calculator, Snipping Tool</w:t>
+      </w:r>
+      <w:r>
+        <w:rPr>
+          <w:rFonts w:ascii="Times New Roman" w:hAnsi="Times New Roman" w:cs="Times New Roman"/>
+        </w:rPr>
+        <w:t>, đổi tên (paint.exe, calc.exe</w:t>
+      </w:r>
+      <w:r>
+        <w:rPr>
+          <w:rFonts w:ascii="Times New Roman" w:hAnsi="Times New Roman" w:cs="Times New Roman"/>
+        </w:rPr>
+        <w:t>, snippingtool.exe</w:t>
+      </w:r>
+      <w:r>
+        <w:rPr>
+          <w:rFonts w:ascii="Times New Roman" w:hAnsi="Times New Roman" w:cs="Times New Roman"/>
+        </w:rPr>
+        <w:t>….)</w:t>
       </w:r>
     </w:p>
     <w:p>
       <w:pPr>
         <w:pStyle w:val="mau1"/>
         <w:spacing w:after="0"/>
-      </w:pPr>
-      <w:r>
+        <w:rPr>
+          <w:color w:val="auto"/>
+        </w:rPr>
+      </w:pPr>
+      <w:r>
+        <w:rPr>
+          <w:color w:val="auto"/>
+        </w:rPr>
         <w:t xml:space="preserve">MS </w:t>
       </w:r>
       <w:r>
+        <w:rPr>
+          <w:color w:val="auto"/>
+        </w:rPr>
         <w:t>Word</w:t>
       </w:r>
     </w:p>
@@ -260,13 +301,11 @@
         <w:spacing w:after="0"/>
         <w:rPr>
           <w:rFonts w:ascii="Times New Roman" w:hAnsi="Times New Roman" w:cs="Times New Roman"/>
-          <w:color w:val="00B0F0"/>
-        </w:rPr>
-      </w:pPr>
-      <w:r>
-        <w:rPr>
-          <w:rFonts w:ascii="Times New Roman" w:hAnsi="Times New Roman" w:cs="Times New Roman"/>
-          <w:color w:val="00B0F0"/>
+        </w:rPr>
+      </w:pPr>
+      <w:r>
+        <w:rPr>
+          <w:rFonts w:ascii="Times New Roman" w:hAnsi="Times New Roman" w:cs="Times New Roman"/>
         </w:rPr>
         <w:t>Style -&gt;định nghĩa mẫu văn bản</w:t>
       </w:r>
@@ -507,11 +546,20 @@
       <w:pPr>
         <w:pStyle w:val="mau1"/>
         <w:spacing w:after="0"/>
-      </w:pPr>
-      <w:r>
+        <w:rPr>
+          <w:color w:val="auto"/>
+        </w:rPr>
+      </w:pPr>
+      <w:r>
+        <w:rPr>
+          <w:color w:val="auto"/>
+        </w:rPr>
         <w:t xml:space="preserve">MS </w:t>
       </w:r>
       <w:r>
+        <w:rPr>
+          <w:color w:val="auto"/>
+        </w:rPr>
         <w:t>Excel</w:t>
       </w:r>
     </w:p>
@@ -769,6 +817,9 @@
       <w:pPr>
         <w:pStyle w:val="mau1"/>
         <w:spacing w:after="0"/>
+        <w:rPr>
+          <w:color w:val="auto"/>
+        </w:rPr>
         <w:sectPr>
           <w:pgSz w:w="12240" w:h="15840"/>
           <w:pgMar w:top="1440" w:right="1440" w:bottom="1440" w:left="1440" w:header="720" w:footer="720" w:gutter="0"/>
@@ -781,6 +832,9 @@
       <w:pPr>
         <w:pStyle w:val="mau1"/>
         <w:spacing w:after="0"/>
+        <w:rPr>
+          <w:color w:val="auto"/>
+        </w:rPr>
         <w:sectPr>
           <w:type w:val="continuous"/>
           <w:pgSz w:w="12240" w:h="15840"/>
@@ -794,11 +848,20 @@
       <w:pPr>
         <w:pStyle w:val="mau1"/>
         <w:spacing w:after="0"/>
-      </w:pPr>
-      <w:r>
+        <w:rPr>
+          <w:color w:val="auto"/>
+        </w:rPr>
+      </w:pPr>
+      <w:r>
+        <w:rPr>
+          <w:color w:val="auto"/>
+        </w:rPr>
         <w:t xml:space="preserve">MS </w:t>
       </w:r>
       <w:r>
+        <w:rPr>
+          <w:color w:val="auto"/>
+        </w:rPr>
         <w:t>Powerpoint</w:t>
       </w:r>
     </w:p>
@@ -839,8 +902,6 @@
         </w:rPr>
         <w:t>Chèn hình</w:t>
       </w:r>
-      <w:bookmarkStart w:id="0" w:name="_GoBack"/>
-      <w:bookmarkEnd w:id="0"/>
     </w:p>
     <w:p>
       <w:pPr>
@@ -937,7 +998,6 @@
         <w:rPr>
           <w:rFonts w:ascii="Times New Roman" w:hAnsi="Times New Roman" w:cs="Times New Roman"/>
           <w:b/>
-          <w:color w:val="FF0000"/>
           <w:sz w:val="30"/>
         </w:rPr>
       </w:pPr>
@@ -945,7 +1005,6 @@
         <w:rPr>
           <w:rFonts w:ascii="Times New Roman" w:hAnsi="Times New Roman" w:cs="Times New Roman"/>
           <w:b/>
-          <w:color w:val="FF0000"/>
           <w:sz w:val="30"/>
         </w:rPr>
         <w:t xml:space="preserve">Đọc kỹ yêu cầu đề thi: </w:t>
@@ -957,7 +1016,6 @@
         <w:rPr>
           <w:rFonts w:ascii="Times New Roman" w:hAnsi="Times New Roman" w:cs="Times New Roman"/>
           <w:b/>
-          <w:color w:val="FF0000"/>
           <w:sz w:val="30"/>
         </w:rPr>
       </w:pPr>
@@ -965,7 +1023,6 @@
         <w:rPr>
           <w:rFonts w:ascii="Times New Roman" w:hAnsi="Times New Roman" w:cs="Times New Roman"/>
           <w:b/>
-          <w:color w:val="FF0000"/>
           <w:sz w:val="30"/>
         </w:rPr>
         <w:t xml:space="preserve">-Giấy A4, font: Time new roman, </w:t>
@@ -977,7 +1034,6 @@
         <w:rPr>
           <w:rFonts w:ascii="Times New Roman" w:hAnsi="Times New Roman" w:cs="Times New Roman"/>
           <w:b/>
-          <w:color w:val="FF0000"/>
           <w:sz w:val="30"/>
         </w:rPr>
       </w:pPr>
@@ -988,7 +1044,6 @@
         <w:rPr>
           <w:rFonts w:ascii="Times New Roman" w:hAnsi="Times New Roman" w:cs="Times New Roman"/>
           <w:b/>
-          <w:color w:val="FF0000"/>
           <w:sz w:val="30"/>
         </w:rPr>
       </w:pPr>
@@ -996,7 +1051,6 @@
         <w:rPr>
           <w:rFonts w:ascii="Times New Roman" w:hAnsi="Times New Roman" w:cs="Times New Roman"/>
           <w:b/>
-          <w:color w:val="FF0000"/>
           <w:sz w:val="30"/>
         </w:rPr>
         <w:t xml:space="preserve">họ tên </w:t>
@@ -1005,7 +1059,6 @@
         <w:rPr>
           <w:rFonts w:ascii="Times New Roman" w:hAnsi="Times New Roman" w:cs="Times New Roman"/>
           <w:b/>
-          <w:color w:val="FF0000"/>
           <w:sz w:val="30"/>
         </w:rPr>
         <w:sym w:font="Wingdings" w:char="F0E0"/>
@@ -1014,7 +1067,6 @@
         <w:rPr>
           <w:rFonts w:ascii="Times New Roman" w:hAnsi="Times New Roman" w:cs="Times New Roman"/>
           <w:b/>
-          <w:color w:val="FF0000"/>
           <w:sz w:val="30"/>
         </w:rPr>
         <w:t xml:space="preserve"> header and footer, canh lề: left 3cm, right=2cm, top=2cm, bottom=2cm.</w:t>
@@ -1026,7 +1078,6 @@
         <w:rPr>
           <w:rFonts w:ascii="Times New Roman" w:hAnsi="Times New Roman" w:cs="Times New Roman"/>
           <w:b/>
-          <w:color w:val="FF0000"/>
           <w:sz w:val="30"/>
         </w:rPr>
       </w:pPr>
@@ -1034,7 +1085,6 @@
         <w:rPr>
           <w:rFonts w:ascii="Times New Roman" w:hAnsi="Times New Roman" w:cs="Times New Roman"/>
           <w:b/>
-          <w:color w:val="FF0000"/>
           <w:sz w:val="30"/>
         </w:rPr>
         <w:t>-Lưu tên file: không dấu</w:t>

</xml_diff>